<commit_message>
sqlite vs2010 project add control test  next will test in activex with vs2013rc
</commit_message>
<xml_diff>
--- a/linux/动态连接范例.docx
+++ b/linux/动态连接范例.docx
@@ -26,7 +26,7 @@
         <w:textAlignment w:val="center"/>
         <w:outlineLvl w:val="0"/>
         <w:rPr>
-          <w:rFonts w:ascii="微软雅黑" w:eastAsia="微软雅黑" w:hAnsi="微软雅黑" w:cs="宋体" w:hint="eastAsia"/>
+          <w:rFonts w:ascii="微软雅黑" w:eastAsia="微软雅黑" w:hAnsi="微软雅黑" w:cs="宋体"/>
           <w:color w:val="000000"/>
           <w:kern w:val="36"/>
           <w:sz w:val="30"/>
@@ -52,7 +52,7 @@
         <w:spacing w:line="360" w:lineRule="atLeast"/>
         <w:jc w:val="right"/>
         <w:rPr>
-          <w:rFonts w:ascii="Arial" w:eastAsia="宋体" w:hAnsi="Arial" w:cs="Arial" w:hint="eastAsia"/>
+          <w:rFonts w:ascii="Arial" w:eastAsia="宋体" w:hAnsi="Arial" w:cs="Arial"/>
           <w:color w:val="999999"/>
           <w:kern w:val="0"/>
           <w:sz w:val="18"/>
@@ -3155,7 +3155,28 @@
         <w:t>./main  </w:t>
       </w:r>
     </w:p>
-    <w:p/>
+    <w:p>
+      <w:pPr>
+        <w:rPr>
+          <w:rFonts w:hint="eastAsia"/>
+        </w:rPr>
+      </w:pPr>
+    </w:p>
+    <w:p>
+      <w:pPr>
+        <w:rPr>
+          <w:rFonts w:hint="eastAsia"/>
+        </w:rPr>
+      </w:pPr>
+    </w:p>
+    <w:p>
+      <w:r>
+        <w:t>gcc shell.c -L. -lsqlite3</w:t>
+      </w:r>
+      <w:r>
+        <w:t xml:space="preserve"> -lpthread -ldl -osqlite389</w:t>
+      </w:r>
+    </w:p>
     <w:sectPr>
       <w:headerReference w:type="even" r:id="rId48"/>
       <w:headerReference w:type="default" r:id="rId49"/>
@@ -4478,6 +4499,7 @@
   <w:style w:type="paragraph" w:default="1" w:styleId="a">
     <w:name w:val="Normal"/>
     <w:qFormat/>
+    <w:rsid w:val="00E5593C"/>
     <w:pPr>
       <w:widowControl w:val="0"/>
       <w:jc w:val="both"/>

</xml_diff>